<commit_message>
Documentation de projet mis à jour
</commit_message>
<xml_diff>
--- a/document/[FINAL] Documentation projet.docx
+++ b/document/[FINAL] Documentation projet.docx
@@ -4963,185 +4963,197 @@
       <w:r>
         <w:t xml:space="preserve"> envoyés avec le protocole « GET »</w:t>
       </w:r>
+      <w:r>
+        <w:t>.</w:t>
+      </w:r>
+    </w:p>
+    <w:p>
+      <w:pPr>
+        <w:jc w:val="both"/>
+      </w:pPr>
+      <w:r>
+        <w:t>Par exemple, si l’utilisateur tape le lien « </w:t>
+      </w:r>
+      <w:proofErr w:type="spellStart"/>
+      <w:proofErr w:type="gramStart"/>
+      <w:r>
+        <w:t>adressesite</w:t>
+      </w:r>
+      <w:proofErr w:type="spellEnd"/>
+      <w:r>
+        <w:t>/</w:t>
+      </w:r>
+      <w:proofErr w:type="spellStart"/>
+      <w:r>
+        <w:t>index.php?</w:t>
+      </w:r>
+      <w:r>
+        <w:t>m</w:t>
+      </w:r>
+      <w:proofErr w:type="spellEnd"/>
+      <w:proofErr w:type="gramEnd"/>
+      <w:r>
+        <w:t>=</w:t>
+      </w:r>
+      <w:proofErr w:type="spellStart"/>
+      <w:r>
+        <w:t>reservation</w:t>
+      </w:r>
+      <w:r>
+        <w:t>&amp;</w:t>
+      </w:r>
+      <w:r>
+        <w:t>a</w:t>
+      </w:r>
+      <w:proofErr w:type="spellEnd"/>
+      <w:r>
+        <w:t>=</w:t>
+      </w:r>
+      <w:r>
+        <w:t>index</w:t>
+      </w:r>
+      <w:r>
+        <w:t xml:space="preserve"> », une page </w:t>
+      </w:r>
+      <w:r>
+        <w:t>contenant la liste des réservations lui sera affiché</w:t>
+      </w:r>
+      <w:r>
+        <w:t xml:space="preserve">. Notons que seul les administrateurs peuvent accéder aux pages du CRUD. </w:t>
+      </w:r>
+    </w:p>
+    <w:p>
+      <w:pPr>
+        <w:jc w:val="both"/>
+      </w:pPr>
+      <w:r>
+        <w:t>Pour pouvoir ch</w:t>
+      </w:r>
+      <w:r>
+        <w:t xml:space="preserve">arger une page particulière, un système d’architecture MVC a été mis en place. Lorsque l’on demande la page </w:t>
+      </w:r>
+      <w:proofErr w:type="spellStart"/>
+      <w:r>
+        <w:t>index.php</w:t>
+      </w:r>
+      <w:proofErr w:type="spellEnd"/>
+      <w:r>
+        <w:t xml:space="preserve"> avec les paramètres « GET </w:t>
+      </w:r>
+      <w:proofErr w:type="gramStart"/>
+      <w:r>
+        <w:t>»  a</w:t>
+      </w:r>
+      <w:proofErr w:type="gramEnd"/>
+      <w:r>
+        <w:t>=</w:t>
+      </w:r>
+      <w:proofErr w:type="spellStart"/>
+      <w:r>
+        <w:t>monaction</w:t>
+      </w:r>
+      <w:proofErr w:type="spellEnd"/>
+      <w:r>
+        <w:t xml:space="preserve"> et m=</w:t>
+      </w:r>
+      <w:proofErr w:type="spellStart"/>
+      <w:r>
+        <w:t>momod</w:t>
+      </w:r>
+      <w:r>
+        <w:t>ule</w:t>
+      </w:r>
+      <w:proofErr w:type="spellEnd"/>
+      <w:r>
+        <w:t xml:space="preserve">, le site va instancier le contrôleur </w:t>
+      </w:r>
+      <w:proofErr w:type="spellStart"/>
+      <w:r>
+        <w:t>Ctr_</w:t>
+      </w:r>
+      <w:r>
+        <w:t>monmodule</w:t>
+      </w:r>
+      <w:proofErr w:type="spellEnd"/>
+      <w:r>
+        <w:t xml:space="preserve"> </w:t>
+      </w:r>
+      <w:r>
+        <w:t>tout en chargeant la méthode</w:t>
+      </w:r>
+      <w:r>
+        <w:t xml:space="preserve"> « </w:t>
+      </w:r>
+      <w:proofErr w:type="spellStart"/>
+      <w:r>
+        <w:t>monaction</w:t>
+      </w:r>
+      <w:proofErr w:type="spellEnd"/>
+      <w:r>
+        <w:t xml:space="preserve"> » </w:t>
+      </w:r>
+      <w:r>
+        <w:t xml:space="preserve">qui représente </w:t>
+      </w:r>
+      <w:r>
+        <w:lastRenderedPageBreak/>
+        <w:t xml:space="preserve">la logique de la page chargée. Ce contrôleur va ensuite charger le gabarit correspondant à cette action pour afficher le contenu principal en fonction de la vue qui a pour nom </w:t>
+      </w:r>
+      <w:r>
+        <w:t>« vue_{</w:t>
+      </w:r>
+      <w:proofErr w:type="spellStart"/>
+      <w:r>
+        <w:t>monmodule</w:t>
+      </w:r>
+      <w:proofErr w:type="spellEnd"/>
+      <w:r>
+        <w:t>}_{</w:t>
+      </w:r>
+      <w:proofErr w:type="spellStart"/>
+      <w:r>
+        <w:t>monaction</w:t>
+      </w:r>
+      <w:proofErr w:type="spellEnd"/>
+      <w:proofErr w:type="gramStart"/>
+      <w:r>
+        <w:t>}.</w:t>
+      </w:r>
+      <w:proofErr w:type="spellStart"/>
+      <w:r>
+        <w:t>php</w:t>
+      </w:r>
+      <w:proofErr w:type="spellEnd"/>
+      <w:proofErr w:type="gramEnd"/>
+      <w:r>
+        <w:t> ».</w:t>
+      </w:r>
+    </w:p>
+    <w:p>
+      <w:pPr>
+        <w:jc w:val="both"/>
+      </w:pPr>
+    </w:p>
+    <w:p>
+      <w:pPr>
+        <w:jc w:val="both"/>
+      </w:pPr>
+      <w:r>
+        <w:t xml:space="preserve">Dans la suite de cette section, nous allons </w:t>
+      </w:r>
+      <w:r>
+        <w:t>lister les p</w:t>
+      </w:r>
+      <w:r>
+        <w:t xml:space="preserve">ages, </w:t>
+      </w:r>
+      <w:r>
+        <w:t>troés</w:t>
+      </w:r>
       <w:bookmarkStart w:id="15" w:name="_GoBack"/>
       <w:bookmarkEnd w:id="15"/>
       <w:r>
-        <w:t>.</w:t>
-      </w:r>
-    </w:p>
-    <w:p>
-      <w:pPr>
-        <w:jc w:val="both"/>
-      </w:pPr>
-      <w:r>
-        <w:t>Par exemple, si l’utilisateur tape le lien « </w:t>
-      </w:r>
-      <w:proofErr w:type="spellStart"/>
-      <w:proofErr w:type="gramStart"/>
-      <w:r>
-        <w:t>adressesite</w:t>
-      </w:r>
-      <w:proofErr w:type="spellEnd"/>
-      <w:r>
-        <w:t>/</w:t>
-      </w:r>
-      <w:proofErr w:type="spellStart"/>
-      <w:r>
-        <w:t>index.php?</w:t>
-      </w:r>
-      <w:r>
-        <w:t>m</w:t>
-      </w:r>
-      <w:proofErr w:type="spellEnd"/>
-      <w:proofErr w:type="gramEnd"/>
-      <w:r>
-        <w:t>=</w:t>
-      </w:r>
-      <w:proofErr w:type="spellStart"/>
-      <w:r>
-        <w:t>reservation&amp;action</w:t>
-      </w:r>
-      <w:proofErr w:type="spellEnd"/>
-      <w:r>
-        <w:t>=</w:t>
-      </w:r>
-      <w:r>
-        <w:t>index</w:t>
-      </w:r>
-      <w:r>
-        <w:t xml:space="preserve"> », une page </w:t>
-      </w:r>
-      <w:r>
-        <w:t>contenant la liste des réservations lui sera affiché</w:t>
-      </w:r>
-      <w:r>
-        <w:t xml:space="preserve">. Notons que seul les administrateurs peuvent accéder aux pages du CRUD. </w:t>
-      </w:r>
-    </w:p>
-    <w:p>
-      <w:pPr>
-        <w:jc w:val="both"/>
-      </w:pPr>
-      <w:r>
-        <w:t>Pour pouvoir ch</w:t>
-      </w:r>
-      <w:r>
-        <w:t xml:space="preserve">arger une page particulière, un système d’architecture MVC a été mis en place. Lorsque l’on demande la page </w:t>
-      </w:r>
-      <w:proofErr w:type="spellStart"/>
-      <w:r>
-        <w:t>index.php</w:t>
-      </w:r>
-      <w:proofErr w:type="spellEnd"/>
-      <w:r>
-        <w:t xml:space="preserve"> avec les paramètres « GET </w:t>
-      </w:r>
-      <w:proofErr w:type="gramStart"/>
-      <w:r>
-        <w:t>»  a</w:t>
-      </w:r>
-      <w:proofErr w:type="gramEnd"/>
-      <w:r>
-        <w:t>=</w:t>
-      </w:r>
-      <w:proofErr w:type="spellStart"/>
-      <w:r>
-        <w:t>monaction</w:t>
-      </w:r>
-      <w:proofErr w:type="spellEnd"/>
-      <w:r>
-        <w:t xml:space="preserve"> et m=</w:t>
-      </w:r>
-      <w:proofErr w:type="spellStart"/>
-      <w:r>
-        <w:t>momod</w:t>
-      </w:r>
-      <w:r>
-        <w:t>ule</w:t>
-      </w:r>
-      <w:proofErr w:type="spellEnd"/>
-      <w:r>
-        <w:t xml:space="preserve">, le site va instancier le contrôleur </w:t>
-      </w:r>
-      <w:proofErr w:type="spellStart"/>
-      <w:r>
-        <w:t>Ctr_</w:t>
-      </w:r>
-      <w:r>
-        <w:t>monmodule</w:t>
-      </w:r>
-      <w:proofErr w:type="spellEnd"/>
-      <w:r>
-        <w:t xml:space="preserve"> </w:t>
-      </w:r>
-      <w:r>
-        <w:t>tout en chargeant la méthode</w:t>
-      </w:r>
-      <w:r>
-        <w:t xml:space="preserve"> « </w:t>
-      </w:r>
-      <w:proofErr w:type="spellStart"/>
-      <w:r>
-        <w:t>monaction</w:t>
-      </w:r>
-      <w:proofErr w:type="spellEnd"/>
-      <w:r>
-        <w:t xml:space="preserve"> » </w:t>
-      </w:r>
-      <w:r>
-        <w:t xml:space="preserve">qui représente </w:t>
-      </w:r>
-      <w:r>
-        <w:lastRenderedPageBreak/>
-        <w:t xml:space="preserve">la logique de la page chargée. Ce contrôleur va ensuite charger le gabarit correspondant à cette action pour afficher le contenu principal en fonction de la vue qui a pour nom </w:t>
-      </w:r>
-      <w:r>
-        <w:t>« vue_{</w:t>
-      </w:r>
-      <w:proofErr w:type="spellStart"/>
-      <w:r>
-        <w:t>monmodule</w:t>
-      </w:r>
-      <w:proofErr w:type="spellEnd"/>
-      <w:r>
-        <w:t>}_{</w:t>
-      </w:r>
-      <w:proofErr w:type="spellStart"/>
-      <w:r>
-        <w:t>monaction</w:t>
-      </w:r>
-      <w:proofErr w:type="spellEnd"/>
-      <w:proofErr w:type="gramStart"/>
-      <w:r>
-        <w:t>}.</w:t>
-      </w:r>
-      <w:proofErr w:type="spellStart"/>
-      <w:r>
-        <w:t>php</w:t>
-      </w:r>
-      <w:proofErr w:type="spellEnd"/>
-      <w:proofErr w:type="gramEnd"/>
-      <w:r>
-        <w:t> ».</w:t>
-      </w:r>
-    </w:p>
-    <w:p>
-      <w:pPr>
-        <w:jc w:val="both"/>
-      </w:pPr>
-    </w:p>
-    <w:p>
-      <w:pPr>
-        <w:jc w:val="both"/>
-      </w:pPr>
-      <w:r>
-        <w:t xml:space="preserve">Dans la suite de cette section, nous allons </w:t>
-      </w:r>
-      <w:r>
-        <w:t>lister les p</w:t>
-      </w:r>
-      <w:r>
-        <w:t>ages, en triant par contrôleur.</w:t>
+        <w:t xml:space="preserve"> par contrôleur.</w:t>
       </w:r>
     </w:p>
     <w:p/>
@@ -6337,9 +6349,9 @@
   </w:compat>
   <w:rsids>
     <w:rsidRoot w:val="009327F4"/>
+    <w:rsid w:val="00150921"/>
     <w:rsid w:val="00517929"/>
     <w:rsid w:val="009327F4"/>
-    <w:rsid w:val="00C5507B"/>
     <w:rsid w:val="00E8329B"/>
     <w:rsid w:val="00F033A8"/>
   </w:rsids>

</xml_diff>